<commit_message>
Added R-script and HMM file, minor changes to workflow document
</commit_message>
<xml_diff>
--- a/workflow_description.docx
+++ b/workflow_description.docx
@@ -1,6 +1,6 @@
 
 <file path=word/document.xml><?xml version="1.0" encoding="utf-8"?>
-<w:document xmlns:wpc="http://schemas.microsoft.com/office/word/2010/wordprocessingCanvas" xmlns:cx="http://schemas.microsoft.com/office/drawing/2014/chartex" xmlns:cx1="http://schemas.microsoft.com/office/drawing/2015/9/8/chartex" xmlns:cx2="http://schemas.microsoft.com/office/drawing/2015/10/21/chartex" xmlns:cx3="http://schemas.microsoft.com/office/drawing/2016/5/9/chartex" xmlns:cx4="http://schemas.microsoft.com/office/drawing/2016/5/10/chartex" xmlns:cx5="http://schemas.microsoft.com/office/drawing/2016/5/11/chartex" xmlns:cx6="http://schemas.microsoft.com/office/drawing/2016/5/12/chartex" xmlns:cx7="http://schemas.microsoft.com/office/drawing/2016/5/13/chartex" xmlns:cx8="http://schemas.microsoft.com/office/drawing/2016/5/14/chartex" xmlns:mc="http://schemas.openxmlformats.org/markup-compatibility/2006" xmlns:aink="http://schemas.microsoft.com/office/drawing/2016/ink" xmlns:am3d="http://schemas.microsoft.com/office/drawing/2017/model3d" xmlns:o="urn:schemas-microsoft-com:office:office" xmlns:r="http://schemas.openxmlformats.org/officeDocument/2006/relationships" xmlns:m="http://schemas.openxmlformats.org/officeDocument/2006/math" xmlns:v="urn:schemas-microsoft-com:vml" xmlns:wp14="http://schemas.microsoft.com/office/word/2010/wordprocessingDrawing" xmlns:wp="http://schemas.openxmlformats.org/drawingml/2006/wordprocessingDrawing" xmlns:w10="urn:schemas-microsoft-com:office:word" xmlns:w="http://schemas.openxmlformats.org/wordprocessingml/2006/main" xmlns:w14="http://schemas.microsoft.com/office/word/2010/wordml" xmlns:w15="http://schemas.microsoft.com/office/word/2012/wordml" xmlns:w16cex="http://schemas.microsoft.com/office/word/2018/wordml/cex" xmlns:w16cid="http://schemas.microsoft.com/office/word/2016/wordml/cid" xmlns:w16="http://schemas.microsoft.com/office/word/2018/wordml" xmlns:w16sdtdh="http://schemas.microsoft.com/office/word/2020/wordml/sdtdatahash" xmlns:w16se="http://schemas.microsoft.com/office/word/2015/wordml/symex" xmlns:wpg="http://schemas.microsoft.com/office/word/2010/wordprocessingGroup" xmlns:wpi="http://schemas.microsoft.com/office/word/2010/wordprocessingInk" xmlns:wne="http://schemas.microsoft.com/office/word/2006/wordml" xmlns:wps="http://schemas.microsoft.com/office/word/2010/wordprocessingShape" mc:Ignorable="w14 w15 w16se w16cid w16 w16cex w16sdtdh wp14">
+<w:document xmlns:wpc="http://schemas.microsoft.com/office/word/2010/wordprocessingCanvas" xmlns:cx="http://schemas.microsoft.com/office/drawing/2014/chartex" xmlns:cx1="http://schemas.microsoft.com/office/drawing/2015/9/8/chartex" xmlns:cx2="http://schemas.microsoft.com/office/drawing/2015/10/21/chartex" xmlns:cx3="http://schemas.microsoft.com/office/drawing/2016/5/9/chartex" xmlns:cx4="http://schemas.microsoft.com/office/drawing/2016/5/10/chartex" xmlns:cx5="http://schemas.microsoft.com/office/drawing/2016/5/11/chartex" xmlns:cx6="http://schemas.microsoft.com/office/drawing/2016/5/12/chartex" xmlns:cx7="http://schemas.microsoft.com/office/drawing/2016/5/13/chartex" xmlns:cx8="http://schemas.microsoft.com/office/drawing/2016/5/14/chartex" xmlns:mc="http://schemas.openxmlformats.org/markup-compatibility/2006" xmlns:aink="http://schemas.microsoft.com/office/drawing/2016/ink" xmlns:am3d="http://schemas.microsoft.com/office/drawing/2017/model3d" xmlns:o="urn:schemas-microsoft-com:office:office" xmlns:r="http://schemas.openxmlformats.org/officeDocument/2006/relationships" xmlns:m="http://schemas.openxmlformats.org/officeDocument/2006/math" xmlns:v="urn:schemas-microsoft-com:vml" xmlns:wp14="http://schemas.microsoft.com/office/word/2010/wordprocessingDrawing" xmlns:wp="http://schemas.openxmlformats.org/drawingml/2006/wordprocessingDrawing" xmlns:w10="urn:schemas-microsoft-com:office:word" xmlns:w="http://schemas.openxmlformats.org/wordprocessingml/2006/main" xmlns:w14="http://schemas.microsoft.com/office/word/2010/wordml" xmlns:w15="http://schemas.microsoft.com/office/word/2012/wordml" xmlns:w16cex="http://schemas.microsoft.com/office/word/2018/wordml/cex" xmlns:w16cid="http://schemas.microsoft.com/office/word/2016/wordml/cid" xmlns:w16="http://schemas.microsoft.com/office/word/2018/wordml" xmlns:w16se="http://schemas.microsoft.com/office/word/2015/wordml/symex" xmlns:wpg="http://schemas.microsoft.com/office/word/2010/wordprocessingGroup" xmlns:wpi="http://schemas.microsoft.com/office/word/2010/wordprocessingInk" xmlns:wne="http://schemas.microsoft.com/office/word/2006/wordml" xmlns:wps="http://schemas.microsoft.com/office/word/2010/wordprocessingShape" mc:Ignorable="w14 w15 w16se w16cid w16 w16cex wp14">
   <w:body>
     <w:p>
       <w:pPr>
@@ -200,15 +200,7 @@
           <w:sz w:val="24"/>
           <w:szCs w:val="24"/>
         </w:rPr>
-        <w:t>o</w:t>
-      </w:r>
-      <w:r>
-        <w:rPr>
-          <w:rFonts w:cstheme="minorHAnsi"/>
-          <w:sz w:val="24"/>
-          <w:szCs w:val="24"/>
-        </w:rPr>
-        <w:t>rthAgogue</w:t>
+        <w:t>orthAgogue</w:t>
       </w:r>
       <w:proofErr w:type="spellEnd"/>
       <w:r>
@@ -264,16 +256,7 @@
             <w:sz w:val="24"/>
             <w:szCs w:val="24"/>
           </w:rPr>
-          <w:t>https://github.com/davidemms/OrthoFinder</w:t>
-        </w:r>
-        <w:r>
-          <w:rPr>
-            <w:rStyle w:val="Hyperlink"/>
-            <w:rFonts w:cstheme="minorHAnsi"/>
-            <w:sz w:val="24"/>
-            <w:szCs w:val="24"/>
-          </w:rPr>
-          <w:t>)</w:t>
+          <w:t>https://github.com/davidemms/OrthoFinder)</w:t>
         </w:r>
       </w:hyperlink>
       <w:r>
@@ -566,7 +549,7 @@
       <w:pPr>
         <w:pStyle w:val="ListParagraph"/>
         <w:rPr>
-          <w:rFonts w:ascii="Courier New" w:hAnsi="Courier New" w:cs="Courier New"/>
+          <w:rFonts w:cstheme="minorHAnsi"/>
           <w:sz w:val="24"/>
           <w:szCs w:val="24"/>
         </w:rPr>
@@ -596,15 +579,7 @@
           <w:sz w:val="24"/>
           <w:szCs w:val="24"/>
         </w:rPr>
-        <w:t>example</w:t>
-      </w:r>
-      <w:r>
-        <w:rPr>
-          <w:rFonts w:ascii="Courier New" w:hAnsi="Courier New" w:cs="Courier New"/>
-          <w:sz w:val="24"/>
-          <w:szCs w:val="24"/>
-        </w:rPr>
-        <w:t>.hmm</w:t>
+        <w:t>example.hmm</w:t>
       </w:r>
       <w:proofErr w:type="spellEnd"/>
       <w:r>
@@ -622,17 +597,331 @@
           <w:sz w:val="24"/>
           <w:szCs w:val="24"/>
         </w:rPr>
-        <w:t>example</w:t>
-      </w:r>
-      <w:r>
-        <w:rPr>
-          <w:rFonts w:ascii="Courier New" w:hAnsi="Courier New" w:cs="Courier New"/>
-          <w:sz w:val="24"/>
-          <w:szCs w:val="24"/>
-        </w:rPr>
-        <w:t>.aln</w:t>
-      </w:r>
-      <w:proofErr w:type="spellEnd"/>
+        <w:t>example.aln</w:t>
+      </w:r>
+      <w:proofErr w:type="spellEnd"/>
+      <w:r>
+        <w:rPr>
+          <w:rFonts w:ascii="Courier New" w:hAnsi="Courier New" w:cs="Courier New"/>
+          <w:sz w:val="24"/>
+          <w:szCs w:val="24"/>
+        </w:rPr>
+        <w:t xml:space="preserve"> </w:t>
+      </w:r>
+      <w:r>
+        <w:rPr>
+          <w:rFonts w:cstheme="minorHAnsi"/>
+          <w:sz w:val="24"/>
+          <w:szCs w:val="24"/>
+        </w:rPr>
+        <w:t>(note that the HMMs generated as described in the paper are provided in the file “</w:t>
+      </w:r>
+      <w:r>
+        <w:rPr>
+          <w:rFonts w:cstheme="minorHAnsi"/>
+          <w:sz w:val="24"/>
+          <w:szCs w:val="24"/>
+        </w:rPr>
+        <w:t>S1_Dataset.hmm</w:t>
+      </w:r>
+      <w:r>
+        <w:rPr>
+          <w:rFonts w:cstheme="minorHAnsi"/>
+          <w:sz w:val="24"/>
+          <w:szCs w:val="24"/>
+        </w:rPr>
+        <w:t>” at</w:t>
+      </w:r>
+      <w:r>
+        <w:rPr>
+          <w:rFonts w:ascii="Courier New" w:hAnsi="Courier New" w:cs="Courier New"/>
+          <w:sz w:val="24"/>
+          <w:szCs w:val="24"/>
+        </w:rPr>
+        <w:t xml:space="preserve"> </w:t>
+      </w:r>
+      <w:hyperlink r:id="rId11" w:history="1">
+        <w:r>
+          <w:rPr>
+            <w:rStyle w:val="Hyperlink"/>
+            <w:rFonts w:cstheme="minorHAnsi"/>
+            <w:sz w:val="24"/>
+            <w:szCs w:val="24"/>
+          </w:rPr>
+          <w:t>https://github.com/andreiprodan/mask-publication</w:t>
+        </w:r>
+      </w:hyperlink>
+      <w:r>
+        <w:rPr>
+          <w:rFonts w:ascii="Courier New" w:hAnsi="Courier New" w:cs="Courier New"/>
+          <w:sz w:val="24"/>
+          <w:szCs w:val="24"/>
+        </w:rPr>
+        <w:t>)</w:t>
+      </w:r>
+    </w:p>
+    <w:p>
+      <w:pPr>
+        <w:pStyle w:val="ListParagraph"/>
+        <w:numPr>
+          <w:ilvl w:val="0"/>
+          <w:numId w:val="2"/>
+        </w:numPr>
+        <w:rPr>
+          <w:rFonts w:cstheme="minorHAnsi"/>
+          <w:sz w:val="24"/>
+          <w:szCs w:val="24"/>
+        </w:rPr>
+      </w:pPr>
+      <w:r>
+        <w:rPr>
+          <w:rFonts w:cstheme="minorHAnsi"/>
+          <w:sz w:val="24"/>
+          <w:szCs w:val="24"/>
+        </w:rPr>
+        <w:t>Scoring: s</w:t>
+      </w:r>
+      <w:r>
+        <w:rPr>
+          <w:rFonts w:cstheme="minorHAnsi"/>
+          <w:sz w:val="24"/>
+          <w:szCs w:val="24"/>
+        </w:rPr>
+        <w:t xml:space="preserve">can protein sequence </w:t>
+      </w:r>
+      <w:proofErr w:type="spellStart"/>
+      <w:r>
+        <w:rPr>
+          <w:rFonts w:cstheme="minorHAnsi"/>
+          <w:sz w:val="24"/>
+          <w:szCs w:val="24"/>
+        </w:rPr>
+        <w:t>fasta</w:t>
+      </w:r>
+      <w:proofErr w:type="spellEnd"/>
+      <w:r>
+        <w:rPr>
+          <w:rFonts w:cstheme="minorHAnsi"/>
+          <w:sz w:val="24"/>
+          <w:szCs w:val="24"/>
+        </w:rPr>
+        <w:t xml:space="preserve"> files with these HMMs with </w:t>
+      </w:r>
+      <w:proofErr w:type="spellStart"/>
+      <w:r>
+        <w:rPr>
+          <w:rFonts w:cstheme="minorHAnsi"/>
+          <w:sz w:val="24"/>
+          <w:szCs w:val="24"/>
+        </w:rPr>
+        <w:t>hmmer</w:t>
+      </w:r>
+      <w:proofErr w:type="spellEnd"/>
+      <w:r>
+        <w:rPr>
+          <w:rFonts w:cstheme="minorHAnsi"/>
+          <w:sz w:val="24"/>
+          <w:szCs w:val="24"/>
+        </w:rPr>
+        <w:t xml:space="preserve"> (“</w:t>
+      </w:r>
+      <w:proofErr w:type="spellStart"/>
+      <w:r>
+        <w:rPr>
+          <w:rFonts w:ascii="Courier New" w:hAnsi="Courier New" w:cs="Courier New"/>
+          <w:sz w:val="24"/>
+          <w:szCs w:val="24"/>
+        </w:rPr>
+        <w:t>hmmsearch</w:t>
+      </w:r>
+      <w:proofErr w:type="spellEnd"/>
+      <w:r>
+        <w:rPr>
+          <w:rFonts w:ascii="Courier New" w:hAnsi="Courier New" w:cs="Courier New"/>
+          <w:sz w:val="24"/>
+          <w:szCs w:val="24"/>
+        </w:rPr>
+        <w:t xml:space="preserve"> --</w:t>
+      </w:r>
+      <w:proofErr w:type="spellStart"/>
+      <w:r>
+        <w:rPr>
+          <w:rFonts w:ascii="Courier New" w:hAnsi="Courier New" w:cs="Courier New"/>
+          <w:sz w:val="24"/>
+          <w:szCs w:val="24"/>
+        </w:rPr>
+        <w:t>tblout</w:t>
+      </w:r>
+      <w:proofErr w:type="spellEnd"/>
+      <w:r>
+        <w:rPr>
+          <w:rFonts w:ascii="Courier New" w:hAnsi="Courier New" w:cs="Courier New"/>
+          <w:sz w:val="24"/>
+          <w:szCs w:val="24"/>
+        </w:rPr>
+        <w:t xml:space="preserve"> output_table.txt </w:t>
+      </w:r>
+      <w:proofErr w:type="spellStart"/>
+      <w:r>
+        <w:rPr>
+          <w:rFonts w:ascii="Courier New" w:hAnsi="Courier New" w:cs="Courier New"/>
+          <w:sz w:val="24"/>
+          <w:szCs w:val="24"/>
+        </w:rPr>
+        <w:t>example.hmm</w:t>
+      </w:r>
+      <w:proofErr w:type="spellEnd"/>
+      <w:r>
+        <w:rPr>
+          <w:rFonts w:ascii="Courier New" w:hAnsi="Courier New" w:cs="Courier New"/>
+          <w:sz w:val="24"/>
+          <w:szCs w:val="24"/>
+        </w:rPr>
+        <w:t xml:space="preserve"> </w:t>
+      </w:r>
+      <w:proofErr w:type="spellStart"/>
+      <w:r>
+        <w:rPr>
+          <w:rFonts w:ascii="Courier New" w:hAnsi="Courier New" w:cs="Courier New"/>
+          <w:sz w:val="24"/>
+          <w:szCs w:val="24"/>
+        </w:rPr>
+        <w:t>sequences.fasta</w:t>
+      </w:r>
+      <w:proofErr w:type="spellEnd"/>
+      <w:r>
+        <w:rPr>
+          <w:rFonts w:cstheme="minorHAnsi"/>
+          <w:sz w:val="24"/>
+          <w:szCs w:val="24"/>
+        </w:rPr>
+        <w:t>")</w:t>
+      </w:r>
+    </w:p>
+    <w:p>
+      <w:pPr>
+        <w:pStyle w:val="ListParagraph"/>
+        <w:numPr>
+          <w:ilvl w:val="0"/>
+          <w:numId w:val="2"/>
+        </w:numPr>
+        <w:rPr>
+          <w:rFonts w:cstheme="minorHAnsi"/>
+          <w:sz w:val="24"/>
+          <w:szCs w:val="24"/>
+        </w:rPr>
+      </w:pPr>
+      <w:r>
+        <w:rPr>
+          <w:rFonts w:cstheme="minorHAnsi"/>
+          <w:sz w:val="24"/>
+          <w:szCs w:val="24"/>
+        </w:rPr>
+        <w:t>Visualization: g</w:t>
+      </w:r>
+      <w:r>
+        <w:rPr>
+          <w:rFonts w:cstheme="minorHAnsi"/>
+          <w:sz w:val="24"/>
+          <w:szCs w:val="24"/>
+        </w:rPr>
+        <w:t>enerate a heatmap of aggregated hmm output tables</w:t>
+      </w:r>
+      <w:r>
+        <w:rPr>
+          <w:rFonts w:cstheme="minorHAnsi"/>
+          <w:sz w:val="24"/>
+          <w:szCs w:val="24"/>
+        </w:rPr>
+        <w:t>, for example</w:t>
+      </w:r>
+      <w:r>
+        <w:rPr>
+          <w:rFonts w:cstheme="minorHAnsi"/>
+          <w:sz w:val="24"/>
+          <w:szCs w:val="24"/>
+        </w:rPr>
+        <w:t xml:space="preserve"> with the R script provided in the git repository (</w:t>
+      </w:r>
+      <w:hyperlink r:id="rId12" w:history="1">
+        <w:r>
+          <w:rPr>
+            <w:rStyle w:val="Hyperlink"/>
+            <w:rFonts w:cstheme="minorHAnsi"/>
+            <w:sz w:val="24"/>
+            <w:szCs w:val="24"/>
+          </w:rPr>
+          <w:t>https://github.com/andreiprodan/mask-publication</w:t>
+        </w:r>
+      </w:hyperlink>
+      <w:r>
+        <w:rPr>
+          <w:rFonts w:cstheme="minorHAnsi"/>
+          <w:sz w:val="24"/>
+          <w:szCs w:val="24"/>
+        </w:rPr>
+        <w:t>)</w:t>
+      </w:r>
+      <w:r>
+        <w:rPr>
+          <w:rFonts w:cstheme="minorHAnsi"/>
+          <w:sz w:val="24"/>
+          <w:szCs w:val="24"/>
+        </w:rPr>
+        <w:t xml:space="preserve"> in th</w:t>
+      </w:r>
+      <w:r>
+        <w:rPr>
+          <w:rFonts w:cstheme="minorHAnsi"/>
+          <w:sz w:val="24"/>
+          <w:szCs w:val="24"/>
+        </w:rPr>
+        <w:t>e file “</w:t>
+      </w:r>
+      <w:r>
+        <w:rPr>
+          <w:rFonts w:cstheme="minorHAnsi"/>
+          <w:sz w:val="24"/>
+          <w:szCs w:val="24"/>
+        </w:rPr>
+        <w:t>Correlation_Heatmap.html</w:t>
+      </w:r>
+      <w:r>
+        <w:rPr>
+          <w:rFonts w:cstheme="minorHAnsi"/>
+          <w:sz w:val="24"/>
+          <w:szCs w:val="24"/>
+        </w:rPr>
+        <w:t xml:space="preserve">” in the </w:t>
+      </w:r>
+      <w:proofErr w:type="spellStart"/>
+      <w:r>
+        <w:rPr>
+          <w:rFonts w:cstheme="minorHAnsi"/>
+          <w:sz w:val="24"/>
+          <w:szCs w:val="24"/>
+        </w:rPr>
+        <w:t>R_script</w:t>
+      </w:r>
+      <w:proofErr w:type="spellEnd"/>
+      <w:r>
+        <w:rPr>
+          <w:rFonts w:cstheme="minorHAnsi"/>
+          <w:sz w:val="24"/>
+          <w:szCs w:val="24"/>
+        </w:rPr>
+        <w:t xml:space="preserve"> folder</w:t>
+      </w:r>
+    </w:p>
+    <w:p>
+      <w:pPr>
+        <w:pStyle w:val="ListParagraph"/>
+        <w:rPr>
+          <w:rFonts w:cstheme="minorHAnsi"/>
+          <w:sz w:val="24"/>
+          <w:szCs w:val="24"/>
+        </w:rPr>
+      </w:pPr>
     </w:p>
     <w:sectPr>
       <w:pgSz w:w="11906" w:h="16838"/>
@@ -645,8 +934,120 @@
 </file>
 
 <file path=word/numbering.xml><?xml version="1.0" encoding="utf-8"?>
-<w:numbering xmlns:wpc="http://schemas.microsoft.com/office/word/2010/wordprocessingCanvas" xmlns:cx="http://schemas.microsoft.com/office/drawing/2014/chartex" xmlns:cx1="http://schemas.microsoft.com/office/drawing/2015/9/8/chartex" xmlns:cx2="http://schemas.microsoft.com/office/drawing/2015/10/21/chartex" xmlns:cx3="http://schemas.microsoft.com/office/drawing/2016/5/9/chartex" xmlns:cx4="http://schemas.microsoft.com/office/drawing/2016/5/10/chartex" xmlns:cx5="http://schemas.microsoft.com/office/drawing/2016/5/11/chartex" xmlns:cx6="http://schemas.microsoft.com/office/drawing/2016/5/12/chartex" xmlns:cx7="http://schemas.microsoft.com/office/drawing/2016/5/13/chartex" xmlns:cx8="http://schemas.microsoft.com/office/drawing/2016/5/14/chartex" xmlns:mc="http://schemas.openxmlformats.org/markup-compatibility/2006" xmlns:aink="http://schemas.microsoft.com/office/drawing/2016/ink" xmlns:am3d="http://schemas.microsoft.com/office/drawing/2017/model3d" xmlns:o="urn:schemas-microsoft-com:office:office" xmlns:r="http://schemas.openxmlformats.org/officeDocument/2006/relationships" xmlns:m="http://schemas.openxmlformats.org/officeDocument/2006/math" xmlns:v="urn:schemas-microsoft-com:vml" xmlns:wp14="http://schemas.microsoft.com/office/word/2010/wordprocessingDrawing" xmlns:wp="http://schemas.openxmlformats.org/drawingml/2006/wordprocessingDrawing" xmlns:w10="urn:schemas-microsoft-com:office:word" xmlns:w="http://schemas.openxmlformats.org/wordprocessingml/2006/main" xmlns:w14="http://schemas.microsoft.com/office/word/2010/wordml" xmlns:w15="http://schemas.microsoft.com/office/word/2012/wordml" xmlns:w16cex="http://schemas.microsoft.com/office/word/2018/wordml/cex" xmlns:w16cid="http://schemas.microsoft.com/office/word/2016/wordml/cid" xmlns:w16="http://schemas.microsoft.com/office/word/2018/wordml" xmlns:w16sdtdh="http://schemas.microsoft.com/office/word/2020/wordml/sdtdatahash" xmlns:w16se="http://schemas.microsoft.com/office/word/2015/wordml/symex" xmlns:wpg="http://schemas.microsoft.com/office/word/2010/wordprocessingGroup" xmlns:wpi="http://schemas.microsoft.com/office/word/2010/wordprocessingInk" xmlns:wne="http://schemas.microsoft.com/office/word/2006/wordml" xmlns:wps="http://schemas.microsoft.com/office/word/2010/wordprocessingShape" mc:Ignorable="w14 w15 w16se w16cid w16 w16cex w16sdtdh wp14">
+<w:numbering xmlns:wpc="http://schemas.microsoft.com/office/word/2010/wordprocessingCanvas" xmlns:cx="http://schemas.microsoft.com/office/drawing/2014/chartex" xmlns:cx1="http://schemas.microsoft.com/office/drawing/2015/9/8/chartex" xmlns:cx2="http://schemas.microsoft.com/office/drawing/2015/10/21/chartex" xmlns:cx3="http://schemas.microsoft.com/office/drawing/2016/5/9/chartex" xmlns:cx4="http://schemas.microsoft.com/office/drawing/2016/5/10/chartex" xmlns:cx5="http://schemas.microsoft.com/office/drawing/2016/5/11/chartex" xmlns:cx6="http://schemas.microsoft.com/office/drawing/2016/5/12/chartex" xmlns:cx7="http://schemas.microsoft.com/office/drawing/2016/5/13/chartex" xmlns:cx8="http://schemas.microsoft.com/office/drawing/2016/5/14/chartex" xmlns:mc="http://schemas.openxmlformats.org/markup-compatibility/2006" xmlns:aink="http://schemas.microsoft.com/office/drawing/2016/ink" xmlns:am3d="http://schemas.microsoft.com/office/drawing/2017/model3d" xmlns:o="urn:schemas-microsoft-com:office:office" xmlns:r="http://schemas.openxmlformats.org/officeDocument/2006/relationships" xmlns:m="http://schemas.openxmlformats.org/officeDocument/2006/math" xmlns:v="urn:schemas-microsoft-com:vml" xmlns:wp14="http://schemas.microsoft.com/office/word/2010/wordprocessingDrawing" xmlns:wp="http://schemas.openxmlformats.org/drawingml/2006/wordprocessingDrawing" xmlns:w10="urn:schemas-microsoft-com:office:word" xmlns:w="http://schemas.openxmlformats.org/wordprocessingml/2006/main" xmlns:w14="http://schemas.microsoft.com/office/word/2010/wordml" xmlns:w15="http://schemas.microsoft.com/office/word/2012/wordml" xmlns:w16cex="http://schemas.microsoft.com/office/word/2018/wordml/cex" xmlns:w16cid="http://schemas.microsoft.com/office/word/2016/wordml/cid" xmlns:w16="http://schemas.microsoft.com/office/word/2018/wordml" xmlns:w16se="http://schemas.microsoft.com/office/word/2015/wordml/symex" xmlns:wpg="http://schemas.microsoft.com/office/word/2010/wordprocessingGroup" xmlns:wpi="http://schemas.microsoft.com/office/word/2010/wordprocessingInk" xmlns:wne="http://schemas.microsoft.com/office/word/2006/wordml" xmlns:wps="http://schemas.microsoft.com/office/word/2010/wordprocessingShape" mc:Ignorable="w14 w15 w16se w16cid w16 w16cex wp14">
   <w:abstractNum w:abstractNumId="0" w15:restartNumberingAfterBreak="0">
+    <w:nsid w:val="2DEB5CAD"/>
+    <w:multiLevelType w:val="hybridMultilevel"/>
+    <w:tmpl w:val="EBDCF22C"/>
+    <w:lvl w:ilvl="0" w:tplc="3EE2F836">
+      <w:numFmt w:val="bullet"/>
+      <w:lvlText w:val="-"/>
+      <w:lvlJc w:val="left"/>
+      <w:pPr>
+        <w:ind w:left="720" w:hanging="360"/>
+      </w:pPr>
+      <w:rPr>
+        <w:rFonts w:ascii="Verdana" w:eastAsia="Times New Roman" w:hAnsi="Verdana" w:cs="Times New Roman" w:hint="default"/>
+      </w:rPr>
+    </w:lvl>
+    <w:lvl w:ilvl="1" w:tplc="04130003">
+      <w:start w:val="1"/>
+      <w:numFmt w:val="bullet"/>
+      <w:lvlText w:val="o"/>
+      <w:lvlJc w:val="left"/>
+      <w:pPr>
+        <w:ind w:left="1440" w:hanging="360"/>
+      </w:pPr>
+      <w:rPr>
+        <w:rFonts w:ascii="Courier New" w:hAnsi="Courier New" w:cs="Courier New" w:hint="default"/>
+      </w:rPr>
+    </w:lvl>
+    <w:lvl w:ilvl="2" w:tplc="04130005">
+      <w:start w:val="1"/>
+      <w:numFmt w:val="bullet"/>
+      <w:lvlText w:val=""/>
+      <w:lvlJc w:val="left"/>
+      <w:pPr>
+        <w:ind w:left="2160" w:hanging="360"/>
+      </w:pPr>
+      <w:rPr>
+        <w:rFonts w:ascii="Wingdings" w:hAnsi="Wingdings" w:hint="default"/>
+      </w:rPr>
+    </w:lvl>
+    <w:lvl w:ilvl="3" w:tplc="04130001">
+      <w:start w:val="1"/>
+      <w:numFmt w:val="bullet"/>
+      <w:lvlText w:val=""/>
+      <w:lvlJc w:val="left"/>
+      <w:pPr>
+        <w:ind w:left="2880" w:hanging="360"/>
+      </w:pPr>
+      <w:rPr>
+        <w:rFonts w:ascii="Symbol" w:hAnsi="Symbol" w:hint="default"/>
+      </w:rPr>
+    </w:lvl>
+    <w:lvl w:ilvl="4" w:tplc="04130003">
+      <w:start w:val="1"/>
+      <w:numFmt w:val="bullet"/>
+      <w:lvlText w:val="o"/>
+      <w:lvlJc w:val="left"/>
+      <w:pPr>
+        <w:ind w:left="3600" w:hanging="360"/>
+      </w:pPr>
+      <w:rPr>
+        <w:rFonts w:ascii="Courier New" w:hAnsi="Courier New" w:cs="Courier New" w:hint="default"/>
+      </w:rPr>
+    </w:lvl>
+    <w:lvl w:ilvl="5" w:tplc="04130005">
+      <w:start w:val="1"/>
+      <w:numFmt w:val="bullet"/>
+      <w:lvlText w:val=""/>
+      <w:lvlJc w:val="left"/>
+      <w:pPr>
+        <w:ind w:left="4320" w:hanging="360"/>
+      </w:pPr>
+      <w:rPr>
+        <w:rFonts w:ascii="Wingdings" w:hAnsi="Wingdings" w:hint="default"/>
+      </w:rPr>
+    </w:lvl>
+    <w:lvl w:ilvl="6" w:tplc="04130001">
+      <w:start w:val="1"/>
+      <w:numFmt w:val="bullet"/>
+      <w:lvlText w:val=""/>
+      <w:lvlJc w:val="left"/>
+      <w:pPr>
+        <w:ind w:left="5040" w:hanging="360"/>
+      </w:pPr>
+      <w:rPr>
+        <w:rFonts w:ascii="Symbol" w:hAnsi="Symbol" w:hint="default"/>
+      </w:rPr>
+    </w:lvl>
+    <w:lvl w:ilvl="7" w:tplc="04130003">
+      <w:start w:val="1"/>
+      <w:numFmt w:val="bullet"/>
+      <w:lvlText w:val="o"/>
+      <w:lvlJc w:val="left"/>
+      <w:pPr>
+        <w:ind w:left="5760" w:hanging="360"/>
+      </w:pPr>
+      <w:rPr>
+        <w:rFonts w:ascii="Courier New" w:hAnsi="Courier New" w:cs="Courier New" w:hint="default"/>
+      </w:rPr>
+    </w:lvl>
+    <w:lvl w:ilvl="8" w:tplc="04130005">
+      <w:start w:val="1"/>
+      <w:numFmt w:val="bullet"/>
+      <w:lvlText w:val=""/>
+      <w:lvlJc w:val="left"/>
+      <w:pPr>
+        <w:ind w:left="6480" w:hanging="360"/>
+      </w:pPr>
+      <w:rPr>
+        <w:rFonts w:ascii="Wingdings" w:hAnsi="Wingdings" w:hint="default"/>
+      </w:rPr>
+    </w:lvl>
+  </w:abstractNum>
+  <w:abstractNum w:abstractNumId="1" w15:restartNumberingAfterBreak="0">
     <w:nsid w:val="51F02259"/>
     <w:multiLevelType w:val="hybridMultilevel"/>
     <w:tmpl w:val="B36A9636"/>
@@ -735,7 +1136,7 @@
       </w:pPr>
     </w:lvl>
   </w:abstractNum>
-  <w:abstractNum w:abstractNumId="1" w15:restartNumberingAfterBreak="0">
+  <w:abstractNum w:abstractNumId="2" w15:restartNumberingAfterBreak="0">
     <w:nsid w:val="78CB4F16"/>
     <w:multiLevelType w:val="hybridMultilevel"/>
     <w:tmpl w:val="923810D8"/>
@@ -825,16 +1226,19 @@
     </w:lvl>
   </w:abstractNum>
   <w:num w:numId="1">
-    <w:abstractNumId w:val="0"/>
+    <w:abstractNumId w:val="1"/>
   </w:num>
   <w:num w:numId="2">
-    <w:abstractNumId w:val="1"/>
+    <w:abstractNumId w:val="2"/>
+  </w:num>
+  <w:num w:numId="3">
+    <w:abstractNumId w:val="0"/>
   </w:num>
 </w:numbering>
 </file>
 
 <file path=word/styles.xml><?xml version="1.0" encoding="utf-8"?>
-<w:styles xmlns:mc="http://schemas.openxmlformats.org/markup-compatibility/2006" xmlns:r="http://schemas.openxmlformats.org/officeDocument/2006/relationships" xmlns:w="http://schemas.openxmlformats.org/wordprocessingml/2006/main" xmlns:w14="http://schemas.microsoft.com/office/word/2010/wordml" xmlns:w15="http://schemas.microsoft.com/office/word/2012/wordml" xmlns:w16cex="http://schemas.microsoft.com/office/word/2018/wordml/cex" xmlns:w16cid="http://schemas.microsoft.com/office/word/2016/wordml/cid" xmlns:w16="http://schemas.microsoft.com/office/word/2018/wordml" xmlns:w16sdtdh="http://schemas.microsoft.com/office/word/2020/wordml/sdtdatahash" xmlns:w16se="http://schemas.microsoft.com/office/word/2015/wordml/symex" mc:Ignorable="w14 w15 w16se w16cid w16 w16cex w16sdtdh">
+<w:styles xmlns:mc="http://schemas.openxmlformats.org/markup-compatibility/2006" xmlns:r="http://schemas.openxmlformats.org/officeDocument/2006/relationships" xmlns:w="http://schemas.openxmlformats.org/wordprocessingml/2006/main" xmlns:w14="http://schemas.microsoft.com/office/word/2010/wordml" xmlns:w15="http://schemas.microsoft.com/office/word/2012/wordml" xmlns:w16cex="http://schemas.microsoft.com/office/word/2018/wordml/cex" xmlns:w16cid="http://schemas.microsoft.com/office/word/2016/wordml/cid" xmlns:w16="http://schemas.microsoft.com/office/word/2018/wordml" xmlns:w16se="http://schemas.microsoft.com/office/word/2015/wordml/symex" mc:Ignorable="w14 w15 w16se w16cid w16 w16cex">
   <w:docDefaults>
     <w:rPrDefault>
       <w:rPr>

</xml_diff>